<commit_message>
Enabled to invoke an EJB deployed on a remote GlassFish server.
</commit_message>
<xml_diff>
--- a/GlassFishSetup.docx
+++ b/GlassFishSetup.docx
@@ -286,8 +286,6 @@
           <w:lang w:val="en-US"/>
         </w:rPr>
       </w:pPr>
-      <w:bookmarkStart w:id="0" w:name="_GoBack"/>
-      <w:bookmarkEnd w:id="0"/>
     </w:p>
     <w:p>
       <w:pPr>
@@ -312,7 +310,6 @@
         <w:rPr>
           <w:lang w:val="en-US"/>
         </w:rPr>
-        <w:lastRenderedPageBreak/>
         <w:t xml:space="preserve">Create in </w:t>
       </w:r>
       <w:proofErr w:type="spellStart"/>
@@ -412,10 +409,15 @@
         <w:rPr>
           <w:lang w:val="en-US"/>
         </w:rPr>
-        <w:t>Please note that here the JNDI Name has to be in line with what I specified in the persistence.xml (</w:t>
+        <w:t>Here</w:t>
+      </w:r>
+      <w:r>
+        <w:rPr>
+          <w:lang w:val="en-US"/>
+        </w:rPr>
+        <w:t xml:space="preserve"> the JNDI Name has to be in line with what I specified in the persistence.xml (</w:t>
       </w:r>
       <w:proofErr w:type="spellStart"/>
-      <w:proofErr w:type="gramStart"/>
       <w:r>
         <w:rPr>
           <w:lang w:val="en-US"/>
@@ -423,7 +425,6 @@
         <w:t>java:app</w:t>
       </w:r>
       <w:proofErr w:type="spellEnd"/>
-      <w:proofErr w:type="gramEnd"/>
       <w:r>
         <w:rPr>
           <w:lang w:val="en-US"/>
@@ -460,6 +461,42 @@
           <w:lang w:val="en-US"/>
         </w:rPr>
         <w:t>) and that the resource is referring to the pool name created in the previous step.</w:t>
+      </w:r>
+      <w:r>
+        <w:rPr>
+          <w:lang w:val="en-US"/>
+        </w:rPr>
+        <w:t xml:space="preserve"> </w:t>
+      </w:r>
+    </w:p>
+    <w:p>
+      <w:pPr>
+        <w:pStyle w:val="ListParagraph"/>
+        <w:rPr>
+          <w:lang w:val="en-US"/>
+        </w:rPr>
+      </w:pPr>
+    </w:p>
+    <w:p>
+      <w:pPr>
+        <w:pStyle w:val="ListParagraph"/>
+        <w:rPr>
+          <w:lang w:val="en-US"/>
+        </w:rPr>
+      </w:pPr>
+    </w:p>
+    <w:p>
+      <w:pPr>
+        <w:pStyle w:val="ListParagraph"/>
+        <w:rPr>
+          <w:lang w:val="en-US"/>
+        </w:rPr>
+      </w:pPr>
+      <w:r>
+        <w:rPr>
+          <w:lang w:val="en-US"/>
+        </w:rPr>
+        <w:t>Note: If my project includes the file glassfish-resources.xml, steps 2 and 3 are not required.</w:t>
       </w:r>
     </w:p>
     <w:p>

</xml_diff>